<commit_message>
Update API and tests revisions.docx
</commit_message>
<xml_diff>
--- a/API and tests revisions.docx
+++ b/API and tests revisions.docx
@@ -77,7 +77,7 @@
       <w:pPr>
         <w:ind w:left="360"/>
         <w:rPr>
-          <w:rFonts w:ascii="Times New Roman" w:hAnsi="Times New Roman" w:cs="Times New Roman" w:hint="eastAsia"/>
+          <w:rFonts w:ascii="Times New Roman" w:hAnsi="Times New Roman" w:cs="Times New Roman"/>
           <w:sz w:val="24"/>
           <w:szCs w:val="24"/>
         </w:rPr>
@@ -426,26 +426,114 @@
         <w:pStyle w:val="a3"/>
         <w:ind w:left="360" w:firstLineChars="0" w:firstLine="0"/>
         <w:rPr>
+          <w:rFonts w:ascii="Times New Roman" w:hAnsi="Times New Roman" w:cs="Times New Roman"/>
+          <w:sz w:val="24"/>
+          <w:szCs w:val="24"/>
+        </w:rPr>
+      </w:pPr>
+      <w:r>
+        <w:rPr>
+          <w:rFonts w:ascii="Times New Roman" w:hAnsi="Times New Roman" w:cs="Times New Roman"/>
+          <w:sz w:val="24"/>
+          <w:szCs w:val="24"/>
+        </w:rPr>
+        <w:t xml:space="preserve">In order to obey the minimum visibility principle and provide a complete test suit at the same time, we now revise our design and use reflection to test </w:t>
+      </w:r>
+      <w:r>
+        <w:rPr>
+          <w:rFonts w:ascii="Times New Roman" w:hAnsi="Times New Roman" w:cs="Times New Roman"/>
+          <w:sz w:val="24"/>
+          <w:szCs w:val="24"/>
+        </w:rPr>
+        <w:t>methods that are not public.</w:t>
+      </w:r>
+    </w:p>
+    <w:p>
+      <w:pPr>
+        <w:pStyle w:val="a3"/>
+        <w:ind w:left="360" w:firstLineChars="0" w:firstLine="0"/>
+        <w:rPr>
+          <w:rFonts w:ascii="Times New Roman" w:hAnsi="Times New Roman" w:cs="Times New Roman"/>
+          <w:sz w:val="24"/>
+          <w:szCs w:val="24"/>
+        </w:rPr>
+      </w:pPr>
+    </w:p>
+    <w:p>
+      <w:pPr>
+        <w:pStyle w:val="a3"/>
+        <w:numPr>
+          <w:ilvl w:val="0"/>
+          <w:numId w:val="1"/>
+        </w:numPr>
+        <w:ind w:firstLineChars="0"/>
+        <w:rPr>
+          <w:rFonts w:ascii="Times New Roman" w:hAnsi="Times New Roman" w:cs="Times New Roman"/>
+          <w:sz w:val="24"/>
+          <w:szCs w:val="24"/>
+        </w:rPr>
+      </w:pPr>
+      <w:r>
+        <w:rPr>
           <w:rFonts w:ascii="Times New Roman" w:hAnsi="Times New Roman" w:cs="Times New Roman" w:hint="eastAsia"/>
           <w:sz w:val="24"/>
           <w:szCs w:val="24"/>
         </w:rPr>
-      </w:pPr>
-      <w:r>
-        <w:rPr>
-          <w:rFonts w:ascii="Times New Roman" w:hAnsi="Times New Roman" w:cs="Times New Roman"/>
-          <w:sz w:val="24"/>
-          <w:szCs w:val="24"/>
-        </w:rPr>
-        <w:t xml:space="preserve">In order to obey the minimum visibility principle and provide a complete test suit at the same time, we now revise our design and use reflection to test </w:t>
-      </w:r>
-      <w:r>
-        <w:rPr>
-          <w:rFonts w:ascii="Times New Roman" w:hAnsi="Times New Roman" w:cs="Times New Roman"/>
-          <w:sz w:val="24"/>
-          <w:szCs w:val="24"/>
-        </w:rPr>
-        <w:t>methods that are not public.</w:t>
+        <w:t>How</w:t>
+      </w:r>
+      <w:r>
+        <w:rPr>
+          <w:rFonts w:ascii="Times New Roman" w:hAnsi="Times New Roman" w:cs="Times New Roman"/>
+          <w:sz w:val="24"/>
+          <w:szCs w:val="24"/>
+        </w:rPr>
+        <w:t xml:space="preserve"> we could have avoided the revision</w:t>
+      </w:r>
+    </w:p>
+    <w:p>
+      <w:pPr>
+        <w:pStyle w:val="a3"/>
+        <w:ind w:left="360" w:firstLineChars="0" w:firstLine="0"/>
+        <w:rPr>
+          <w:rFonts w:ascii="Times New Roman" w:hAnsi="Times New Roman" w:cs="Times New Roman"/>
+          <w:sz w:val="24"/>
+          <w:szCs w:val="24"/>
+        </w:rPr>
+      </w:pPr>
+      <w:r>
+        <w:rPr>
+          <w:rFonts w:ascii="Times New Roman" w:hAnsi="Times New Roman" w:cs="Times New Roman"/>
+          <w:sz w:val="24"/>
+          <w:szCs w:val="24"/>
+        </w:rPr>
+        <w:t>First, there had inconsistency between the API document and our actual code, mainly because we failed to update documentation in time. To avoid this, changes should be immediately added to the documentation after they are made.</w:t>
+      </w:r>
+    </w:p>
+    <w:p>
+      <w:pPr>
+        <w:pStyle w:val="a3"/>
+        <w:ind w:left="360" w:firstLineChars="0" w:firstLine="0"/>
+        <w:rPr>
+          <w:rFonts w:ascii="Times New Roman" w:hAnsi="Times New Roman" w:cs="Times New Roman" w:hint="eastAsia"/>
+          <w:sz w:val="24"/>
+          <w:szCs w:val="24"/>
+        </w:rPr>
+      </w:pPr>
+      <w:r>
+        <w:rPr>
+          <w:rFonts w:ascii="Times New Roman" w:hAnsi="Times New Roman" w:cs="Times New Roman" w:hint="eastAsia"/>
+          <w:sz w:val="24"/>
+          <w:szCs w:val="24"/>
+        </w:rPr>
+        <w:t>S</w:t>
+      </w:r>
+      <w:r>
+        <w:rPr>
+          <w:rFonts w:ascii="Times New Roman" w:hAnsi="Times New Roman" w:cs="Times New Roman"/>
+          <w:sz w:val="24"/>
+          <w:szCs w:val="24"/>
+        </w:rPr>
+        <w:t>econd, our unit tests were not complete because we did not know how to test private and protected methods. We also made a method public for testing purpose, which is not good for the encapsulation. To avoid this problem, we should use reflection to test non-public methods in depth, and keep the access rights minimum regardless of the test component.</w:t>
       </w:r>
     </w:p>
     <w:sectPr>

</xml_diff>